<commit_message>
add note on turbine
</commit_message>
<xml_diff>
--- a/Thermal_Physics.docx
+++ b/Thermal_Physics.docx
@@ -19,7 +19,7 @@
           <w:sz w:val="20"/>
         </w:rPr>
         <w:drawing>
-          <wp:anchor distT="0" distB="0" distL="114300" distR="114300" simplePos="0" relativeHeight="251656192" behindDoc="1" locked="0" layoutInCell="1" allowOverlap="1" wp14:anchorId="3013B083" wp14:editId="2D80AD84">
+          <wp:anchor distT="0" distB="0" distL="114300" distR="114300" simplePos="0" relativeHeight="251656192" behindDoc="1" locked="0" layoutInCell="1" allowOverlap="1" wp14:anchorId="3013B083" wp14:editId="0916C20C">
             <wp:simplePos x="0" y="0"/>
             <wp:positionH relativeFrom="margin">
               <wp:posOffset>-752475</wp:posOffset>
@@ -873,7 +873,7 @@
           <w:sz w:val="20"/>
         </w:rPr>
         <w:drawing>
-          <wp:anchor distT="0" distB="0" distL="114300" distR="114300" simplePos="0" relativeHeight="251671552" behindDoc="1" locked="0" layoutInCell="1" allowOverlap="1" wp14:anchorId="5A224347" wp14:editId="6F7BCF62">
+          <wp:anchor distT="0" distB="0" distL="114300" distR="114300" simplePos="0" relativeHeight="251671552" behindDoc="1" locked="0" layoutInCell="1" allowOverlap="1" wp14:anchorId="5A224347" wp14:editId="74A0265D">
             <wp:simplePos x="0" y="0"/>
             <wp:positionH relativeFrom="page">
               <wp:align>right</wp:align>
@@ -1118,7 +1118,7 @@
         <mc:AlternateContent>
           <mc:Choice Requires="wps">
             <w:drawing>
-              <wp:anchor distT="45720" distB="45720" distL="114300" distR="114300" simplePos="0" relativeHeight="251676672" behindDoc="0" locked="0" layoutInCell="1" allowOverlap="1" wp14:anchorId="7BCFE593" wp14:editId="38796B36">
+              <wp:anchor distT="45720" distB="45720" distL="114300" distR="114300" simplePos="0" relativeHeight="251676672" behindDoc="0" locked="0" layoutInCell="1" allowOverlap="1" wp14:anchorId="7BCFE593" wp14:editId="122974EF">
                 <wp:simplePos x="0" y="0"/>
                 <wp:positionH relativeFrom="column">
                   <wp:posOffset>2847975</wp:posOffset>
@@ -2477,7 +2477,7 @@
           <w:sz w:val="20"/>
         </w:rPr>
         <w:drawing>
-          <wp:anchor distT="0" distB="0" distL="114300" distR="114300" simplePos="0" relativeHeight="251674624" behindDoc="1" locked="0" layoutInCell="1" allowOverlap="1" wp14:anchorId="4D95C54B" wp14:editId="05BE9B5A">
+          <wp:anchor distT="0" distB="0" distL="114300" distR="114300" simplePos="0" relativeHeight="251674624" behindDoc="1" locked="0" layoutInCell="1" allowOverlap="1" wp14:anchorId="4D95C54B" wp14:editId="0069CCEC">
             <wp:simplePos x="0" y="0"/>
             <wp:positionH relativeFrom="page">
               <wp:posOffset>5045710</wp:posOffset>
@@ -2814,8 +2814,6 @@
         </w:rPr>
         <w:t>If block lagged, all heat supplied heats block (no loss)</w:t>
       </w:r>
-      <w:bookmarkStart w:id="0" w:name="_GoBack"/>
-      <w:bookmarkEnd w:id="0"/>
     </w:p>
     <w:p>
       <w:pPr>
@@ -2829,21 +2827,379 @@
       </w:pPr>
       <w:r>
         <w:rPr>
-          <w:rFonts w:ascii="Arial" w:hAnsi="Arial" w:cs="Arial"/>
-          <w:b/>
+          <w:rFonts w:ascii="Arial" w:eastAsiaTheme="minorEastAsia" w:hAnsi="Arial" w:cs="Arial"/>
           <w:noProof/>
           <w:sz w:val="20"/>
         </w:rPr>
         <mc:AlternateContent>
           <mc:Choice Requires="wps">
             <w:drawing>
-              <wp:anchor distT="45720" distB="45720" distL="114300" distR="114300" simplePos="0" relativeHeight="251678720" behindDoc="0" locked="0" layoutInCell="1" allowOverlap="1" wp14:anchorId="47AC71A2" wp14:editId="186BAE8D">
+              <wp:anchor distT="45720" distB="45720" distL="114300" distR="114300" simplePos="0" relativeHeight="251680768" behindDoc="0" locked="0" layoutInCell="1" allowOverlap="1" wp14:anchorId="1368C621" wp14:editId="08327A23">
+                <wp:simplePos x="0" y="0"/>
+                <wp:positionH relativeFrom="column">
+                  <wp:posOffset>-781051</wp:posOffset>
+                </wp:positionH>
+                <wp:positionV relativeFrom="topMargin">
+                  <wp:posOffset>9906000</wp:posOffset>
+                </wp:positionV>
+                <wp:extent cx="3019425" cy="685800"/>
+                <wp:effectExtent l="0" t="0" r="9525" b="0"/>
+                <wp:wrapNone/>
+                <wp:docPr id="17" name="Text Box 2"/>
+                <wp:cNvGraphicFramePr>
+                  <a:graphicFrameLocks xmlns:a="http://schemas.openxmlformats.org/drawingml/2006/main"/>
+                </wp:cNvGraphicFramePr>
+                <a:graphic xmlns:a="http://schemas.openxmlformats.org/drawingml/2006/main">
+                  <a:graphicData uri="http://schemas.microsoft.com/office/word/2010/wordprocessingShape">
+                    <wps:wsp>
+                      <wps:cNvSpPr txBox="1">
+                        <a:spLocks noChangeArrowheads="1"/>
+                      </wps:cNvSpPr>
+                      <wps:spPr bwMode="auto">
+                        <a:xfrm>
+                          <a:off x="0" y="0"/>
+                          <a:ext cx="3019425" cy="685800"/>
+                        </a:xfrm>
+                        <a:prstGeom prst="rect">
+                          <a:avLst/>
+                        </a:prstGeom>
+                        <a:solidFill>
+                          <a:srgbClr val="FFFFFF"/>
+                        </a:solidFill>
+                        <a:ln w="9525">
+                          <a:noFill/>
+                          <a:miter lim="800000"/>
+                          <a:headEnd/>
+                          <a:tailEnd/>
+                        </a:ln>
+                      </wps:spPr>
+                      <wps:txbx>
+                        <w:txbxContent>
+                          <w:p>
+                            <w:pPr>
+                              <w:rPr>
+                                <w:rFonts w:eastAsiaTheme="minorEastAsia"/>
+                                <w:sz w:val="20"/>
+                              </w:rPr>
+                            </w:pPr>
+                            <w:r>
+                              <w:rPr>
+                                <w:lang w:val="en-US"/>
+                              </w:rPr>
+                              <w:t xml:space="preserve">For wind turbine: </w:t>
+                            </w:r>
+                            <m:oMath>
+                              <m:r>
+                                <w:rPr>
+                                  <w:rFonts w:ascii="Cambria Math" w:hAnsi="Cambria Math"/>
+                                  <w:lang w:val="en-US"/>
+                                </w:rPr>
+                                <m:t xml:space="preserve">P = </m:t>
+                              </m:r>
+                              <m:f>
+                                <m:fPr>
+                                  <m:ctrlPr>
+                                    <w:rPr>
+                                      <w:rFonts w:ascii="Cambria Math" w:hAnsi="Cambria Math"/>
+                                      <w:i/>
+                                      <w:lang w:val="en-US"/>
+                                    </w:rPr>
+                                  </m:ctrlPr>
+                                </m:fPr>
+                                <m:num>
+                                  <m:r>
+                                    <w:rPr>
+                                      <w:rFonts w:ascii="Cambria Math" w:hAnsi="Cambria Math"/>
+                                      <w:lang w:val="en-US"/>
+                                    </w:rPr>
+                                    <m:t>1</m:t>
+                                  </m:r>
+                                </m:num>
+                                <m:den>
+                                  <m:r>
+                                    <w:rPr>
+                                      <w:rFonts w:ascii="Cambria Math" w:hAnsi="Cambria Math"/>
+                                      <w:lang w:val="en-US"/>
+                                    </w:rPr>
+                                    <m:t>2</m:t>
+                                  </m:r>
+                                </m:den>
+                              </m:f>
+                              <m:r>
+                                <m:rPr>
+                                  <m:sty m:val="p"/>
+                                </m:rPr>
+                                <w:rPr>
+                                  <w:rFonts w:ascii="Cambria Math" w:hAnsi="Cambria Math" w:cs="Arial"/>
+                                  <w:noProof/>
+                                  <w:sz w:val="20"/>
+                                </w:rPr>
+                                <m:t>ρ</m:t>
+                              </m:r>
+                              <m:r>
+                                <m:rPr>
+                                  <m:sty m:val="p"/>
+                                </m:rPr>
+                                <w:rPr>
+                                  <w:rFonts w:ascii="Cambria Math" w:hAnsi="Cambria Math" w:cs="Arial"/>
+                                  <w:noProof/>
+                                  <w:sz w:val="20"/>
+                                </w:rPr>
+                                <m:t>A</m:t>
+                              </m:r>
+                              <m:sSup>
+                                <m:sSupPr>
+                                  <m:ctrlPr>
+                                    <w:rPr>
+                                      <w:rFonts w:ascii="Cambria Math" w:hAnsi="Cambria Math" w:cs="Arial"/>
+                                      <w:noProof/>
+                                      <w:sz w:val="20"/>
+                                    </w:rPr>
+                                  </m:ctrlPr>
+                                </m:sSupPr>
+                                <m:e>
+                                  <m:r>
+                                    <w:rPr>
+                                      <w:rFonts w:ascii="Cambria Math" w:hAnsi="Cambria Math" w:cs="Arial"/>
+                                      <w:noProof/>
+                                      <w:sz w:val="20"/>
+                                    </w:rPr>
+                                    <m:t>v</m:t>
+                                  </m:r>
+                                </m:e>
+                                <m:sup>
+                                  <m:r>
+                                    <w:rPr>
+                                      <w:rFonts w:ascii="Cambria Math" w:hAnsi="Cambria Math" w:cs="Arial"/>
+                                      <w:noProof/>
+                                      <w:sz w:val="20"/>
+                                    </w:rPr>
+                                    <m:t>3</m:t>
+                                  </m:r>
+                                </m:sup>
+                              </m:sSup>
+                            </m:oMath>
+                          </w:p>
+                          <w:p>
+                            <w:pPr>
+                              <w:rPr>
+                                <w:lang w:val="en-US"/>
+                              </w:rPr>
+                            </w:pPr>
+                            <w:r>
+                              <w:rPr>
+                                <w:rFonts w:eastAsiaTheme="minorEastAsia"/>
+                                <w:sz w:val="20"/>
+                              </w:rPr>
+                              <w:t xml:space="preserve">Power only depends on v, as </w:t>
+                            </w:r>
+                            <m:oMath>
+                              <m:r>
+                                <m:rPr>
+                                  <m:sty m:val="p"/>
+                                </m:rPr>
+                                <w:rPr>
+                                  <w:rFonts w:ascii="Cambria Math" w:hAnsi="Cambria Math" w:cs="Arial"/>
+                                  <w:noProof/>
+                                  <w:sz w:val="20"/>
+                                </w:rPr>
+                                <m:t>ρ</m:t>
+                              </m:r>
+                            </m:oMath>
+                            <w:r>
+                              <w:rPr>
+                                <w:rFonts w:eastAsiaTheme="minorEastAsia"/>
+                                <w:sz w:val="20"/>
+                              </w:rPr>
+                              <w:t xml:space="preserve"> and A are fixed</w:t>
+                            </w:r>
+                          </w:p>
+                        </w:txbxContent>
+                      </wps:txbx>
+                      <wps:bodyPr rot="0" vert="horz" wrap="square" lIns="91440" tIns="45720" rIns="91440" bIns="45720" anchor="t" anchorCtr="0">
+                        <a:noAutofit/>
+                      </wps:bodyPr>
+                    </wps:wsp>
+                  </a:graphicData>
+                </a:graphic>
+                <wp14:sizeRelH relativeFrom="margin">
+                  <wp14:pctWidth>0</wp14:pctWidth>
+                </wp14:sizeRelH>
+                <wp14:sizeRelV relativeFrom="margin">
+                  <wp14:pctHeight>0</wp14:pctHeight>
+                </wp14:sizeRelV>
+              </wp:anchor>
+            </w:drawing>
+          </mc:Choice>
+          <mc:Fallback>
+            <w:pict>
+              <v:shape w14:anchorId="1368C621" id="_x0000_s1034" type="#_x0000_t202" style="position:absolute;left:0;text-align:left;margin-left:-61.5pt;margin-top:780pt;width:237.75pt;height:54pt;z-index:251680768;visibility:visible;mso-wrap-style:square;mso-width-percent:0;mso-height-percent:0;mso-wrap-distance-left:9pt;mso-wrap-distance-top:3.6pt;mso-wrap-distance-right:9pt;mso-wrap-distance-bottom:3.6pt;mso-position-horizontal:absolute;mso-position-horizontal-relative:text;mso-position-vertical:absolute;mso-position-vertical-relative:top-margin-area;mso-width-percent:0;mso-height-percent:0;mso-width-relative:margin;mso-height-relative:margin;v-text-anchor:top" o:gfxdata="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" stroked="f">
+                <v:textbox>
+                  <w:txbxContent>
+                    <w:p>
+                      <w:pPr>
+                        <w:rPr>
+                          <w:rFonts w:eastAsiaTheme="minorEastAsia"/>
+                          <w:sz w:val="20"/>
+                        </w:rPr>
+                      </w:pPr>
+                      <w:r>
+                        <w:rPr>
+                          <w:lang w:val="en-US"/>
+                        </w:rPr>
+                        <w:t xml:space="preserve">For wind turbine: </w:t>
+                      </w:r>
+                      <m:oMath>
+                        <m:r>
+                          <w:rPr>
+                            <w:rFonts w:ascii="Cambria Math" w:hAnsi="Cambria Math"/>
+                            <w:lang w:val="en-US"/>
+                          </w:rPr>
+                          <m:t xml:space="preserve">P = </m:t>
+                        </m:r>
+                        <m:f>
+                          <m:fPr>
+                            <m:ctrlPr>
+                              <w:rPr>
+                                <w:rFonts w:ascii="Cambria Math" w:hAnsi="Cambria Math"/>
+                                <w:i/>
+                                <w:lang w:val="en-US"/>
+                              </w:rPr>
+                            </m:ctrlPr>
+                          </m:fPr>
+                          <m:num>
+                            <m:r>
+                              <w:rPr>
+                                <w:rFonts w:ascii="Cambria Math" w:hAnsi="Cambria Math"/>
+                                <w:lang w:val="en-US"/>
+                              </w:rPr>
+                              <m:t>1</m:t>
+                            </m:r>
+                          </m:num>
+                          <m:den>
+                            <m:r>
+                              <w:rPr>
+                                <w:rFonts w:ascii="Cambria Math" w:hAnsi="Cambria Math"/>
+                                <w:lang w:val="en-US"/>
+                              </w:rPr>
+                              <m:t>2</m:t>
+                            </m:r>
+                          </m:den>
+                        </m:f>
+                        <m:r>
+                          <m:rPr>
+                            <m:sty m:val="p"/>
+                          </m:rPr>
+                          <w:rPr>
+                            <w:rFonts w:ascii="Cambria Math" w:hAnsi="Cambria Math" w:cs="Arial"/>
+                            <w:noProof/>
+                            <w:sz w:val="20"/>
+                          </w:rPr>
+                          <m:t>ρ</m:t>
+                        </m:r>
+                        <m:r>
+                          <m:rPr>
+                            <m:sty m:val="p"/>
+                          </m:rPr>
+                          <w:rPr>
+                            <w:rFonts w:ascii="Cambria Math" w:hAnsi="Cambria Math" w:cs="Arial"/>
+                            <w:noProof/>
+                            <w:sz w:val="20"/>
+                          </w:rPr>
+                          <m:t>A</m:t>
+                        </m:r>
+                        <m:sSup>
+                          <m:sSupPr>
+                            <m:ctrlPr>
+                              <w:rPr>
+                                <w:rFonts w:ascii="Cambria Math" w:hAnsi="Cambria Math" w:cs="Arial"/>
+                                <w:noProof/>
+                                <w:sz w:val="20"/>
+                              </w:rPr>
+                            </m:ctrlPr>
+                          </m:sSupPr>
+                          <m:e>
+                            <m:r>
+                              <w:rPr>
+                                <w:rFonts w:ascii="Cambria Math" w:hAnsi="Cambria Math" w:cs="Arial"/>
+                                <w:noProof/>
+                                <w:sz w:val="20"/>
+                              </w:rPr>
+                              <m:t>v</m:t>
+                            </m:r>
+                          </m:e>
+                          <m:sup>
+                            <m:r>
+                              <w:rPr>
+                                <w:rFonts w:ascii="Cambria Math" w:hAnsi="Cambria Math" w:cs="Arial"/>
+                                <w:noProof/>
+                                <w:sz w:val="20"/>
+                              </w:rPr>
+                              <m:t>3</m:t>
+                            </m:r>
+                          </m:sup>
+                        </m:sSup>
+                      </m:oMath>
+                    </w:p>
+                    <w:p>
+                      <w:pPr>
+                        <w:rPr>
+                          <w:lang w:val="en-US"/>
+                        </w:rPr>
+                      </w:pPr>
+                      <w:r>
+                        <w:rPr>
+                          <w:rFonts w:eastAsiaTheme="minorEastAsia"/>
+                          <w:sz w:val="20"/>
+                        </w:rPr>
+                        <w:t xml:space="preserve">Power only depends on v, as </w:t>
+                      </w:r>
+                      <m:oMath>
+                        <m:r>
+                          <m:rPr>
+                            <m:sty m:val="p"/>
+                          </m:rPr>
+                          <w:rPr>
+                            <w:rFonts w:ascii="Cambria Math" w:hAnsi="Cambria Math" w:cs="Arial"/>
+                            <w:noProof/>
+                            <w:sz w:val="20"/>
+                          </w:rPr>
+                          <m:t>ρ</m:t>
+                        </m:r>
+                      </m:oMath>
+                      <w:r>
+                        <w:rPr>
+                          <w:rFonts w:eastAsiaTheme="minorEastAsia"/>
+                          <w:sz w:val="20"/>
+                        </w:rPr>
+                        <w:t xml:space="preserve"> and A are fixed</w:t>
+                      </w:r>
+                    </w:p>
+                  </w:txbxContent>
+                </v:textbox>
+                <w10:wrap anchory="margin"/>
+              </v:shape>
+            </w:pict>
+          </mc:Fallback>
+        </mc:AlternateContent>
+      </w:r>
+      <w:r>
+        <w:rPr>
+          <w:rFonts w:ascii="Arial" w:hAnsi="Arial" w:cs="Arial"/>
+          <w:b/>
+          <w:noProof/>
+          <w:sz w:val="20"/>
+        </w:rPr>
+        <mc:AlternateContent>
+          <mc:Choice Requires="wps">
+            <w:drawing>
+              <wp:anchor distT="45720" distB="45720" distL="114300" distR="114300" simplePos="0" relativeHeight="251678720" behindDoc="0" locked="0" layoutInCell="1" allowOverlap="1" wp14:anchorId="47AC71A2" wp14:editId="1FC3F5C6">
                 <wp:simplePos x="0" y="0"/>
                 <wp:positionH relativeFrom="margin">
-                  <wp:posOffset>913130</wp:posOffset>
+                  <wp:posOffset>3113405</wp:posOffset>
                 </wp:positionH>
                 <wp:positionV relativeFrom="bottomMargin">
-                  <wp:align>top</wp:align>
+                  <wp:posOffset>0</wp:posOffset>
                 </wp:positionV>
                 <wp:extent cx="5362575" cy="381000"/>
                 <wp:effectExtent l="0" t="0" r="9525" b="0"/>
@@ -2890,7 +3246,30 @@
                                 <w:sz w:val="20"/>
                                 <w:lang w:val="en-US"/>
                               </w:rPr>
-                              <w:t>Gas behaves more ideal at &gt;T &amp; &lt;P, as Ep becomes less significant</w:t>
+                              <w:t xml:space="preserve">Gas behaves more ideal at &gt;T &amp; &lt;P, as </w:t>
+                            </w:r>
+                            <w:proofErr w:type="spellStart"/>
+                            <w:r>
+                              <w:rPr>
+                                <w:sz w:val="20"/>
+                                <w:lang w:val="en-US"/>
+                              </w:rPr>
+                              <w:t>Ep</w:t>
+                            </w:r>
+                            <w:r>
+                              <w:rPr>
+                                <w:sz w:val="20"/>
+                                <w:lang w:val="en-US"/>
+                              </w:rPr>
+                              <w:t>ot</w:t>
+                            </w:r>
+                            <w:proofErr w:type="spellEnd"/>
+                            <w:r>
+                              <w:rPr>
+                                <w:sz w:val="20"/>
+                                <w:lang w:val="en-US"/>
+                              </w:rPr>
+                              <w:t xml:space="preserve"> becomes less significant</w:t>
                             </w:r>
                           </w:p>
                         </w:txbxContent>
@@ -2912,7 +3291,7 @@
           </mc:Choice>
           <mc:Fallback>
             <w:pict>
-              <v:shape w14:anchorId="47AC71A2" id="_x0000_s1034" type="#_x0000_t202" style="position:absolute;left:0;text-align:left;margin-left:71.9pt;margin-top:0;width:422.25pt;height:30pt;z-index:251678720;visibility:visible;mso-wrap-style:square;mso-width-percent:0;mso-height-percent:0;mso-wrap-distance-left:9pt;mso-wrap-distance-top:3.6pt;mso-wrap-distance-right:9pt;mso-wrap-distance-bottom:3.6pt;mso-position-horizontal:absolute;mso-position-horizontal-relative:margin;mso-position-vertical:top;mso-position-vertical-relative:bottom-margin-area;mso-width-percent:0;mso-height-percent:0;mso-width-relative:margin;mso-height-relative:margin;v-text-anchor:top" o:gfxdata="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" stroked="f">
+              <v:shape w14:anchorId="47AC71A2" id="_x0000_s1035" type="#_x0000_t202" style="position:absolute;left:0;text-align:left;margin-left:245.15pt;margin-top:0;width:422.25pt;height:30pt;z-index:251678720;visibility:visible;mso-wrap-style:square;mso-width-percent:0;mso-height-percent:0;mso-wrap-distance-left:9pt;mso-wrap-distance-top:3.6pt;mso-wrap-distance-right:9pt;mso-wrap-distance-bottom:3.6pt;mso-position-horizontal:absolute;mso-position-horizontal-relative:margin;mso-position-vertical:absolute;mso-position-vertical-relative:bottom-margin-area;mso-width-percent:0;mso-height-percent:0;mso-width-relative:margin;mso-height-relative:margin;v-text-anchor:top" o:gfxdata="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" stroked="f">
                 <v:textbox>
                   <w:txbxContent>
                     <w:p>
@@ -2927,7 +3306,30 @@
                           <w:sz w:val="20"/>
                           <w:lang w:val="en-US"/>
                         </w:rPr>
-                        <w:t>Gas behaves more ideal at &gt;T &amp; &lt;P, as Ep becomes less significant</w:t>
+                        <w:t xml:space="preserve">Gas behaves more ideal at &gt;T &amp; &lt;P, as </w:t>
+                      </w:r>
+                      <w:proofErr w:type="spellStart"/>
+                      <w:r>
+                        <w:rPr>
+                          <w:sz w:val="20"/>
+                          <w:lang w:val="en-US"/>
+                        </w:rPr>
+                        <w:t>Ep</w:t>
+                      </w:r>
+                      <w:r>
+                        <w:rPr>
+                          <w:sz w:val="20"/>
+                          <w:lang w:val="en-US"/>
+                        </w:rPr>
+                        <w:t>ot</w:t>
+                      </w:r>
+                      <w:proofErr w:type="spellEnd"/>
+                      <w:r>
+                        <w:rPr>
+                          <w:sz w:val="20"/>
+                          <w:lang w:val="en-US"/>
+                        </w:rPr>
+                        <w:t xml:space="preserve"> becomes less significant</w:t>
                       </w:r>
                     </w:p>
                   </w:txbxContent>
@@ -2944,7 +3346,17 @@
           <w:noProof/>
           <w:sz w:val="20"/>
         </w:rPr>
-        <w:t>Scales not used for final mass as mass lost to evaporation</w:t>
+        <w:t xml:space="preserve">Scales not used for final </w:t>
+      </w:r>
+      <w:bookmarkStart w:id="0" w:name="_GoBack"/>
+      <w:bookmarkEnd w:id="0"/>
+      <w:r>
+        <w:rPr>
+          <w:rFonts w:ascii="Arial" w:eastAsiaTheme="minorEastAsia" w:hAnsi="Arial" w:cs="Arial"/>
+          <w:noProof/>
+          <w:sz w:val="20"/>
+        </w:rPr>
+        <w:t>mass as mass lost to evaporation</w:t>
       </w:r>
     </w:p>
     <w:sectPr>
@@ -3150,6 +3562,7 @@
     <w:lsdException w:name="HTML Sample" w:semiHidden="1" w:unhideWhenUsed="1"/>
     <w:lsdException w:name="HTML Typewriter" w:semiHidden="1" w:unhideWhenUsed="1"/>
     <w:lsdException w:name="HTML Variable" w:semiHidden="1" w:unhideWhenUsed="1"/>
+    <w:lsdException w:name="Normal Table" w:semiHidden="1" w:unhideWhenUsed="1"/>
     <w:lsdException w:name="annotation subject" w:semiHidden="1" w:unhideWhenUsed="1"/>
     <w:lsdException w:name="No List" w:semiHidden="1" w:unhideWhenUsed="1"/>
     <w:lsdException w:name="Outline List 1" w:semiHidden="1" w:unhideWhenUsed="1"/>
@@ -3195,9 +3608,11 @@
     <w:lsdException w:name="Table Subtle 1" w:semiHidden="1" w:unhideWhenUsed="1"/>
     <w:lsdException w:name="Table Subtle 2" w:semiHidden="1" w:unhideWhenUsed="1"/>
     <w:lsdException w:name="Table Web 1" w:semiHidden="1" w:unhideWhenUsed="1"/>
+    <w:lsdException w:name="Table Web 2" w:semiHidden="1" w:unhideWhenUsed="1"/>
     <w:lsdException w:name="Table Web 3" w:semiHidden="1" w:unhideWhenUsed="1"/>
     <w:lsdException w:name="Balloon Text" w:semiHidden="1" w:unhideWhenUsed="1"/>
     <w:lsdException w:name="Table Grid" w:uiPriority="39"/>
+    <w:lsdException w:name="Table Theme" w:semiHidden="1" w:unhideWhenUsed="1"/>
     <w:lsdException w:name="Placeholder Text" w:semiHidden="1"/>
     <w:lsdException w:name="No Spacing" w:uiPriority="1" w:qFormat="1"/>
     <w:lsdException w:name="Light Shading" w:uiPriority="60"/>

</xml_diff>